<commit_message>
Fix cardinalities and add course name and duration
</commit_message>
<xml_diff>
--- a/students/y2336/Makurin_Alexandr/Lab_02/Отчёт.docx
+++ b/students/y2336/Makurin_Alexandr/Lab_02/Отчёт.docx
@@ -497,63 +497,7 @@
           <w:sz w:val="28"/>
           <w:szCs w:val="28"/>
         </w:rPr>
-        <w:t xml:space="preserve"> биржи труда создается ИС, главной целью которой является хранение</w:t>
-      </w:r>
-      <w:r>
-        <w:rPr>
-          <w:sz w:val="28"/>
-          <w:szCs w:val="28"/>
-        </w:rPr>
-        <w:t xml:space="preserve"> </w:t>
-      </w:r>
-      <w:r>
-        <w:rPr>
-          <w:sz w:val="28"/>
-          <w:szCs w:val="28"/>
-        </w:rPr>
-        <w:t>информации о соискателях и вакансиях, а также формирование резюме соискателя, вывод</w:t>
-      </w:r>
-      <w:r>
-        <w:rPr>
-          <w:sz w:val="28"/>
-          <w:szCs w:val="28"/>
-        </w:rPr>
-        <w:t xml:space="preserve"> </w:t>
-      </w:r>
-      <w:r>
-        <w:rPr>
-          <w:sz w:val="28"/>
-          <w:szCs w:val="28"/>
-        </w:rPr>
-        <w:t>данных о работодателях, состоянии вакансии, проходящих курсах и т.д. В отчетах</w:t>
-      </w:r>
-      <w:r>
-        <w:rPr>
-          <w:sz w:val="28"/>
-          <w:szCs w:val="28"/>
-        </w:rPr>
-        <w:t xml:space="preserve"> </w:t>
-      </w:r>
-      <w:r>
-        <w:rPr>
-          <w:sz w:val="28"/>
-          <w:szCs w:val="28"/>
-        </w:rPr>
-        <w:t>фигурируют данные о соискателях, закрытых вакансиях, проводимых курсах,</w:t>
-      </w:r>
-      <w:r>
-        <w:rPr>
-          <w:sz w:val="28"/>
-          <w:szCs w:val="28"/>
-        </w:rPr>
-        <w:t xml:space="preserve"> </w:t>
-      </w:r>
-      <w:r>
-        <w:rPr>
-          <w:sz w:val="28"/>
-          <w:szCs w:val="28"/>
-        </w:rPr>
-        <w:t>работодателях.</w:t>
+        <w:t xml:space="preserve"> биржи труда создается ИС, главной целью которой является хранение информации о соискателях и вакансиях, а также формирование резюме соискателя, вывод данных о работодателях, состоянии вакансии, проходящих курсах и т.д. В отчетах фигурируют данные о соискателях, закрытых вакансиях, проводимых курсах, работодателях.</w:t>
       </w:r>
     </w:p>
     <w:p>
@@ -733,15 +677,7 @@
           <w:sz w:val="28"/>
           <w:szCs w:val="28"/>
         </w:rPr>
-        <w:t xml:space="preserve">плату. Возможна дополнительная </w:t>
-      </w:r>
-      <w:proofErr w:type="spellStart"/>
-      <w:r>
-        <w:rPr>
-          <w:sz w:val="28"/>
-          <w:szCs w:val="28"/>
-        </w:rPr>
-        <w:t>информация</w:t>
+        <w:t>плату. Возможна дополнительная информация</w:t>
       </w:r>
       <w:r>
         <w:rPr>
@@ -763,7 +699,6 @@
           <w:szCs w:val="28"/>
         </w:rPr>
       </w:pPr>
-      <w:proofErr w:type="spellEnd"/>
       <w:r>
         <w:rPr>
           <w:sz w:val="28"/>
@@ -777,6 +712,223 @@
           <w:szCs w:val="28"/>
         </w:rPr>
         <w:t>Перечень возможных запросов к базе данных:</w:t>
+      </w:r>
+    </w:p>
+    <w:p>
+      <w:pPr>
+        <w:pStyle w:val="NormalWeb"/>
+        <w:tabs>
+          <w:tab w:val="left" w:pos="993"/>
+        </w:tabs>
+        <w:ind w:left="720"/>
+        <w:rPr>
+          <w:sz w:val="28"/>
+          <w:szCs w:val="28"/>
+        </w:rPr>
+      </w:pPr>
+      <w:r>
+        <w:rPr>
+          <w:sz w:val="28"/>
+          <w:szCs w:val="28"/>
+        </w:rPr>
+        <w:tab/>
+      </w:r>
+      <w:r>
+        <w:rPr>
+          <w:sz w:val="28"/>
+          <w:szCs w:val="28"/>
+        </w:rPr>
+        <w:t xml:space="preserve">1. </w:t>
+      </w:r>
+      <w:r>
+        <w:rPr>
+          <w:sz w:val="28"/>
+          <w:szCs w:val="28"/>
+          <w:lang w:val="en-US"/>
+        </w:rPr>
+        <w:t>SELECT</w:t>
+      </w:r>
+      <w:r>
+        <w:rPr>
+          <w:sz w:val="28"/>
+          <w:szCs w:val="28"/>
+        </w:rPr>
+        <w:t xml:space="preserve"> </w:t>
+      </w:r>
+      <w:r>
+        <w:rPr>
+          <w:sz w:val="28"/>
+          <w:szCs w:val="28"/>
+        </w:rPr>
+        <w:t>С</w:t>
+      </w:r>
+      <w:r>
+        <w:rPr>
+          <w:sz w:val="28"/>
+          <w:szCs w:val="28"/>
+        </w:rPr>
+        <w:t>1.</w:t>
+      </w:r>
+      <w:r>
+        <w:rPr>
+          <w:sz w:val="28"/>
+          <w:szCs w:val="28"/>
+        </w:rPr>
+        <w:t xml:space="preserve">* </w:t>
+      </w:r>
+      <w:r>
+        <w:rPr>
+          <w:sz w:val="28"/>
+          <w:szCs w:val="28"/>
+          <w:lang w:val="en-US"/>
+        </w:rPr>
+        <w:t>FROM</w:t>
+      </w:r>
+      <w:r>
+        <w:rPr>
+          <w:sz w:val="28"/>
+          <w:szCs w:val="28"/>
+        </w:rPr>
+        <w:t xml:space="preserve"> </w:t>
+      </w:r>
+      <w:r>
+        <w:rPr>
+          <w:sz w:val="28"/>
+          <w:szCs w:val="28"/>
+        </w:rPr>
+        <w:t>Соискатели</w:t>
+      </w:r>
+      <w:r>
+        <w:rPr>
+          <w:sz w:val="28"/>
+          <w:szCs w:val="28"/>
+        </w:rPr>
+        <w:t xml:space="preserve"> </w:t>
+      </w:r>
+      <w:r>
+        <w:rPr>
+          <w:sz w:val="28"/>
+          <w:szCs w:val="28"/>
+        </w:rPr>
+        <w:t>С</w:t>
+      </w:r>
+      <w:r>
+        <w:rPr>
+          <w:sz w:val="28"/>
+          <w:szCs w:val="28"/>
+        </w:rPr>
+        <w:t xml:space="preserve">1 </w:t>
+      </w:r>
+      <w:r>
+        <w:rPr>
+          <w:sz w:val="28"/>
+          <w:szCs w:val="28"/>
+          <w:lang w:val="en-US"/>
+        </w:rPr>
+        <w:t>where</w:t>
+      </w:r>
+      <w:r>
+        <w:rPr>
+          <w:sz w:val="28"/>
+          <w:szCs w:val="28"/>
+        </w:rPr>
+        <w:t xml:space="preserve"> </w:t>
+      </w:r>
+      <w:r>
+        <w:rPr>
+          <w:sz w:val="28"/>
+          <w:szCs w:val="28"/>
+          <w:lang w:val="en-US"/>
+        </w:rPr>
+        <w:t>C</w:t>
+      </w:r>
+      <w:r>
+        <w:rPr>
+          <w:sz w:val="28"/>
+          <w:szCs w:val="28"/>
+        </w:rPr>
+        <w:t>1.</w:t>
+      </w:r>
+      <w:r>
+        <w:rPr>
+          <w:sz w:val="28"/>
+          <w:szCs w:val="28"/>
+        </w:rPr>
+        <w:t>профессия</w:t>
+      </w:r>
+      <w:r>
+        <w:rPr>
+          <w:sz w:val="28"/>
+          <w:szCs w:val="28"/>
+        </w:rPr>
+        <w:t xml:space="preserve"> </w:t>
+      </w:r>
+      <w:r>
+        <w:rPr>
+          <w:sz w:val="28"/>
+          <w:szCs w:val="28"/>
+          <w:lang w:val="en-US"/>
+        </w:rPr>
+        <w:t>NOT</w:t>
+      </w:r>
+      <w:r>
+        <w:rPr>
+          <w:sz w:val="28"/>
+          <w:szCs w:val="28"/>
+        </w:rPr>
+        <w:t xml:space="preserve"> </w:t>
+      </w:r>
+      <w:r>
+        <w:rPr>
+          <w:sz w:val="28"/>
+          <w:szCs w:val="28"/>
+          <w:lang w:val="en-US"/>
+        </w:rPr>
+        <w:t>IN</w:t>
+      </w:r>
+      <w:r>
+        <w:rPr>
+          <w:sz w:val="28"/>
+          <w:szCs w:val="28"/>
+        </w:rPr>
+        <w:t xml:space="preserve"> (</w:t>
+      </w:r>
+      <w:r>
+        <w:rPr>
+          <w:sz w:val="28"/>
+          <w:szCs w:val="28"/>
+          <w:lang w:val="en-US"/>
+        </w:rPr>
+        <w:t>select</w:t>
+      </w:r>
+      <w:r>
+        <w:rPr>
+          <w:sz w:val="28"/>
+          <w:szCs w:val="28"/>
+        </w:rPr>
+        <w:t xml:space="preserve"> </w:t>
+      </w:r>
+      <w:r>
+        <w:rPr>
+          <w:sz w:val="28"/>
+          <w:szCs w:val="28"/>
+        </w:rPr>
+        <w:t xml:space="preserve">В1.профессия </w:t>
+      </w:r>
+      <w:r>
+        <w:rPr>
+          <w:sz w:val="28"/>
+          <w:szCs w:val="28"/>
+          <w:lang w:val="en-US"/>
+        </w:rPr>
+        <w:t>FROM</w:t>
+      </w:r>
+      <w:r>
+        <w:rPr>
+          <w:sz w:val="28"/>
+          <w:szCs w:val="28"/>
+        </w:rPr>
+        <w:t xml:space="preserve"> Вакансии В1)</w:t>
       </w:r>
     </w:p>
     <w:p>
@@ -810,8 +962,25 @@
           <w:sz w:val="28"/>
           <w:szCs w:val="28"/>
         </w:rPr>
-        <w:t>1. Выбор профессий соискателей, не представленных в таблице Вакансии.</w:t>
-      </w:r>
+        <w:t xml:space="preserve">2. </w:t>
+      </w:r>
+      <w:r>
+        <w:rPr>
+          <w:sz w:val="28"/>
+          <w:szCs w:val="28"/>
+          <w:lang w:val="en-US"/>
+        </w:rPr>
+        <w:t xml:space="preserve">SELECT * FROM </w:t>
+      </w:r>
+      <w:proofErr w:type="spellStart"/>
+      <w:r>
+        <w:rPr>
+          <w:sz w:val="28"/>
+          <w:szCs w:val="28"/>
+        </w:rPr>
+        <w:t>Ваканисии</w:t>
+      </w:r>
+      <w:proofErr w:type="spellEnd"/>
     </w:p>
     <w:p>
       <w:pPr>
@@ -844,7 +1013,21 @@
           <w:sz w:val="28"/>
           <w:szCs w:val="28"/>
         </w:rPr>
-        <w:t>2. Получить все возможные варианты вакансий для соискателей.</w:t>
+        <w:t>3. Посчитать количество дней с момента предложения вакансии для незакрытых</w:t>
+      </w:r>
+      <w:r>
+        <w:rPr>
+          <w:sz w:val="28"/>
+          <w:szCs w:val="28"/>
+        </w:rPr>
+        <w:t xml:space="preserve"> </w:t>
+      </w:r>
+      <w:r>
+        <w:rPr>
+          <w:sz w:val="28"/>
+          <w:szCs w:val="28"/>
+        </w:rPr>
+        <w:t>вакансий.</w:t>
       </w:r>
     </w:p>
     <w:p>
@@ -878,7 +1061,15 @@
           <w:sz w:val="28"/>
           <w:szCs w:val="28"/>
         </w:rPr>
-        <w:t>3. Посчитать количество дней с момента предложения вакансии для незакрытых</w:t>
+        <w:t xml:space="preserve">4. </w:t>
+      </w:r>
+      <w:r>
+        <w:rPr>
+          <w:sz w:val="28"/>
+          <w:szCs w:val="28"/>
+          <w:lang w:val="en-US"/>
+        </w:rPr>
+        <w:t>SELECT</w:t>
       </w:r>
       <w:r>
         <w:rPr>
@@ -891,8 +1082,52 @@
         <w:rPr>
           <w:sz w:val="28"/>
           <w:szCs w:val="28"/>
-        </w:rPr>
-        <w:t>вакансий.</w:t>
+          <w:lang w:val="en-US"/>
+        </w:rPr>
+        <w:t>SUM</w:t>
+      </w:r>
+      <w:r>
+        <w:rPr>
+          <w:sz w:val="28"/>
+          <w:szCs w:val="28"/>
+        </w:rPr>
+        <w:t>(</w:t>
+      </w:r>
+      <w:r>
+        <w:rPr>
+          <w:sz w:val="28"/>
+          <w:szCs w:val="28"/>
+        </w:rPr>
+        <w:t>Пособие</w:t>
+      </w:r>
+      <w:r>
+        <w:rPr>
+          <w:sz w:val="28"/>
+          <w:szCs w:val="28"/>
+        </w:rPr>
+        <w:t xml:space="preserve">) </w:t>
+      </w:r>
+      <w:r>
+        <w:rPr>
+          <w:sz w:val="28"/>
+          <w:szCs w:val="28"/>
+          <w:lang w:val="en-US"/>
+        </w:rPr>
+        <w:t>FROM</w:t>
+      </w:r>
+      <w:r>
+        <w:rPr>
+          <w:sz w:val="28"/>
+          <w:szCs w:val="28"/>
+        </w:rPr>
+        <w:t xml:space="preserve"> </w:t>
+      </w:r>
+      <w:r>
+        <w:rPr>
+          <w:sz w:val="28"/>
+          <w:szCs w:val="28"/>
+        </w:rPr>
+        <w:t>Соискатели</w:t>
       </w:r>
     </w:p>
     <w:p>
@@ -927,75 +1162,224 @@
           <w:sz w:val="28"/>
           <w:szCs w:val="28"/>
         </w:rPr>
-        <w:t>4. Подсчитать количество выплачиваемых пособий на текущий момент.</w:t>
-      </w:r>
-    </w:p>
-    <w:p>
-      <w:pPr>
-        <w:pStyle w:val="NormalWeb"/>
-        <w:tabs>
-          <w:tab w:val="left" w:pos="993"/>
-        </w:tabs>
-        <w:ind w:left="720" w:firstLine="0"/>
-        <w:rPr>
-          <w:sz w:val="28"/>
-          <w:szCs w:val="28"/>
-        </w:rPr>
-      </w:pPr>
-      <w:r>
-        <w:rPr>
-          <w:sz w:val="28"/>
-          <w:szCs w:val="28"/>
-        </w:rPr>
-        <w:tab/>
-      </w:r>
-      <w:r>
-        <w:rPr>
-          <w:sz w:val="28"/>
-          <w:szCs w:val="28"/>
-        </w:rPr>
-        <w:tab/>
-      </w:r>
-      <w:r>
-        <w:rPr>
-          <w:sz w:val="28"/>
-          <w:szCs w:val="28"/>
-        </w:rPr>
-        <w:t>5. Подсчитать количество вакансий, в которых требуется высшее образование и</w:t>
-      </w:r>
-    </w:p>
-    <w:p>
-      <w:pPr>
-        <w:pStyle w:val="NormalWeb"/>
-        <w:tabs>
-          <w:tab w:val="left" w:pos="993"/>
-        </w:tabs>
-        <w:ind w:left="720" w:firstLine="0"/>
-        <w:rPr>
-          <w:sz w:val="28"/>
-          <w:szCs w:val="28"/>
-        </w:rPr>
-      </w:pPr>
-      <w:r>
-        <w:rPr>
-          <w:sz w:val="28"/>
-          <w:szCs w:val="28"/>
-        </w:rPr>
-        <w:tab/>
-      </w:r>
-      <w:r>
-        <w:rPr>
-          <w:sz w:val="28"/>
-          <w:szCs w:val="28"/>
-        </w:rPr>
-        <w:tab/>
-      </w:r>
-      <w:r>
-        <w:rPr>
-          <w:sz w:val="28"/>
-          <w:szCs w:val="28"/>
-        </w:rPr>
-        <w:t>заработная плата от 5000 до 60000.</w:t>
+        <w:t xml:space="preserve">5. </w:t>
+      </w:r>
+      <w:r>
+        <w:rPr>
+          <w:sz w:val="28"/>
+          <w:szCs w:val="28"/>
+          <w:lang w:val="en-US"/>
+        </w:rPr>
+        <w:t>SELECT</w:t>
+      </w:r>
+      <w:r>
+        <w:rPr>
+          <w:sz w:val="28"/>
+          <w:szCs w:val="28"/>
+        </w:rPr>
+        <w:t xml:space="preserve"> </w:t>
+      </w:r>
+      <w:r>
+        <w:rPr>
+          <w:sz w:val="28"/>
+          <w:szCs w:val="28"/>
+          <w:lang w:val="en-US"/>
+        </w:rPr>
+        <w:t>COUNT</w:t>
+      </w:r>
+      <w:r>
+        <w:rPr>
+          <w:sz w:val="28"/>
+          <w:szCs w:val="28"/>
+        </w:rPr>
+        <w:t>(</w:t>
+      </w:r>
+      <w:r>
+        <w:rPr>
+          <w:sz w:val="28"/>
+          <w:szCs w:val="28"/>
+          <w:lang w:val="en-US"/>
+        </w:rPr>
+        <w:t>ID</w:t>
+      </w:r>
+      <w:r>
+        <w:rPr>
+          <w:sz w:val="28"/>
+          <w:szCs w:val="28"/>
+        </w:rPr>
+        <w:t xml:space="preserve"> </w:t>
+      </w:r>
+      <w:r>
+        <w:rPr>
+          <w:sz w:val="28"/>
+          <w:szCs w:val="28"/>
+        </w:rPr>
+        <w:t>вакансии</w:t>
+      </w:r>
+      <w:r>
+        <w:rPr>
+          <w:sz w:val="28"/>
+          <w:szCs w:val="28"/>
+        </w:rPr>
+        <w:t xml:space="preserve">) </w:t>
+      </w:r>
+      <w:r>
+        <w:rPr>
+          <w:sz w:val="28"/>
+          <w:szCs w:val="28"/>
+          <w:lang w:val="en-US"/>
+        </w:rPr>
+        <w:t>FROM</w:t>
+      </w:r>
+      <w:r>
+        <w:rPr>
+          <w:sz w:val="28"/>
+          <w:szCs w:val="28"/>
+        </w:rPr>
+        <w:t xml:space="preserve"> </w:t>
+      </w:r>
+      <w:r>
+        <w:rPr>
+          <w:sz w:val="28"/>
+          <w:szCs w:val="28"/>
+        </w:rPr>
+        <w:t>Вакансии</w:t>
+      </w:r>
+      <w:r>
+        <w:rPr>
+          <w:sz w:val="28"/>
+          <w:szCs w:val="28"/>
+        </w:rPr>
+        <w:t xml:space="preserve"> </w:t>
+      </w:r>
+      <w:r>
+        <w:rPr>
+          <w:sz w:val="28"/>
+          <w:szCs w:val="28"/>
+          <w:lang w:val="en-US"/>
+        </w:rPr>
+        <w:t>WHERE</w:t>
+      </w:r>
+      <w:r>
+        <w:rPr>
+          <w:sz w:val="28"/>
+          <w:szCs w:val="28"/>
+        </w:rPr>
+        <w:t xml:space="preserve"> “</w:t>
+      </w:r>
+      <w:r>
+        <w:rPr>
+          <w:sz w:val="28"/>
+          <w:szCs w:val="28"/>
+        </w:rPr>
+        <w:t>Заработная</w:t>
+      </w:r>
+      <w:r>
+        <w:rPr>
+          <w:sz w:val="28"/>
+          <w:szCs w:val="28"/>
+        </w:rPr>
+        <w:t xml:space="preserve"> </w:t>
+      </w:r>
+      <w:r>
+        <w:rPr>
+          <w:sz w:val="28"/>
+          <w:szCs w:val="28"/>
+        </w:rPr>
+        <w:t>плата</w:t>
+      </w:r>
+      <w:r>
+        <w:rPr>
+          <w:sz w:val="28"/>
+          <w:szCs w:val="28"/>
+        </w:rPr>
+        <w:t xml:space="preserve">” &gt; 5000 </w:t>
+      </w:r>
+      <w:r>
+        <w:rPr>
+          <w:sz w:val="28"/>
+          <w:szCs w:val="28"/>
+          <w:lang w:val="en-US"/>
+        </w:rPr>
+        <w:t>AND</w:t>
+      </w:r>
+      <w:r>
+        <w:rPr>
+          <w:sz w:val="28"/>
+          <w:szCs w:val="28"/>
+        </w:rPr>
+        <w:t xml:space="preserve"> “</w:t>
+      </w:r>
+      <w:r>
+        <w:rPr>
+          <w:sz w:val="28"/>
+          <w:szCs w:val="28"/>
+        </w:rPr>
+        <w:t>Заработная</w:t>
+      </w:r>
+      <w:r>
+        <w:rPr>
+          <w:sz w:val="28"/>
+          <w:szCs w:val="28"/>
+        </w:rPr>
+        <w:t xml:space="preserve"> </w:t>
+      </w:r>
+      <w:r>
+        <w:rPr>
+          <w:sz w:val="28"/>
+          <w:szCs w:val="28"/>
+        </w:rPr>
+        <w:t>плата</w:t>
+      </w:r>
+      <w:r>
+        <w:rPr>
+          <w:sz w:val="28"/>
+          <w:szCs w:val="28"/>
+        </w:rPr>
+        <w:t xml:space="preserve">” &lt; 60000 </w:t>
+      </w:r>
+      <w:r>
+        <w:rPr>
+          <w:sz w:val="28"/>
+          <w:szCs w:val="28"/>
+          <w:lang w:val="en-US"/>
+        </w:rPr>
+        <w:t>AND</w:t>
+      </w:r>
+      <w:r>
+        <w:rPr>
+          <w:sz w:val="28"/>
+          <w:szCs w:val="28"/>
+        </w:rPr>
+        <w:t xml:space="preserve"> </w:t>
+      </w:r>
+      <w:r>
+        <w:rPr>
+          <w:sz w:val="28"/>
+          <w:szCs w:val="28"/>
+        </w:rPr>
+        <w:t>Образование</w:t>
+      </w:r>
+      <w:r>
+        <w:rPr>
+          <w:sz w:val="28"/>
+          <w:szCs w:val="28"/>
+        </w:rPr>
+        <w:t xml:space="preserve"> = “</w:t>
+      </w:r>
+      <w:r>
+        <w:rPr>
+          <w:sz w:val="28"/>
+          <w:szCs w:val="28"/>
+        </w:rPr>
+        <w:t>Высшее</w:t>
+      </w:r>
+      <w:r>
+        <w:rPr>
+          <w:sz w:val="28"/>
+          <w:szCs w:val="28"/>
+        </w:rPr>
+        <w:t>”</w:t>
       </w:r>
     </w:p>
     <w:p>
@@ -1420,10 +1804,10 @@
           <w:szCs w:val="28"/>
         </w:rPr>
         <w:drawing>
-          <wp:inline distT="0" distB="0" distL="0" distR="0" wp14:anchorId="488128AB" wp14:editId="5D90B5BF">
-            <wp:extent cx="5273675" cy="3239745"/>
-            <wp:effectExtent l="0" t="0" r="3175" b="0"/>
-            <wp:docPr id="1" name="Picture 1"/>
+          <wp:inline distT="0" distB="0" distL="0" distR="0" wp14:anchorId="31D53E3D" wp14:editId="650DBB4A">
+            <wp:extent cx="5751716" cy="3528204"/>
+            <wp:effectExtent l="0" t="0" r="1905" b="0"/>
+            <wp:docPr id="2" name="Picture 2"/>
             <wp:cNvGraphicFramePr>
               <a:graphicFrameLocks xmlns:a="http://schemas.openxmlformats.org/drawingml/2006/main" noChangeAspect="1"/>
             </wp:cNvGraphicFramePr>
@@ -1431,8 +1815,10 @@
               <a:graphicData uri="http://schemas.openxmlformats.org/drawingml/2006/picture">
                 <pic:pic xmlns:pic="http://schemas.openxmlformats.org/drawingml/2006/picture">
                   <pic:nvPicPr>
-                    <pic:cNvPr id="1" name="Биржа_Труда_Питера_Чена.png"/>
-                    <pic:cNvPicPr/>
+                    <pic:cNvPr id="0" name="Picture 1"/>
+                    <pic:cNvPicPr>
+                      <a:picLocks noChangeAspect="1" noChangeArrowheads="1"/>
+                    </pic:cNvPicPr>
                   </pic:nvPicPr>
                   <pic:blipFill>
                     <a:blip r:embed="rId8" cstate="print">
@@ -1442,18 +1828,23 @@
                         </a:ext>
                       </a:extLst>
                     </a:blip>
+                    <a:srcRect/>
                     <a:stretch>
                       <a:fillRect/>
                     </a:stretch>
                   </pic:blipFill>
-                  <pic:spPr>
+                  <pic:spPr bwMode="auto">
                     <a:xfrm>
                       <a:off x="0" y="0"/>
-                      <a:ext cx="5280583" cy="3243989"/>
+                      <a:ext cx="5771746" cy="3540491"/>
                     </a:xfrm>
                     <a:prstGeom prst="rect">
                       <a:avLst/>
                     </a:prstGeom>
+                    <a:noFill/>
+                    <a:ln>
+                      <a:noFill/>
+                    </a:ln>
                   </pic:spPr>
                 </pic:pic>
               </a:graphicData>
@@ -1625,10 +2016,10 @@
           <w:noProof/>
         </w:rPr>
         <w:drawing>
-          <wp:inline distT="0" distB="0" distL="0" distR="0" wp14:anchorId="303DE7AD" wp14:editId="63E04FDB">
-            <wp:extent cx="5940425" cy="3377565"/>
-            <wp:effectExtent l="0" t="0" r="3175" b="0"/>
-            <wp:docPr id="5" name="Picture 5"/>
+          <wp:inline distT="0" distB="0" distL="0" distR="0" wp14:anchorId="363C9267" wp14:editId="2C4F0DA0">
+            <wp:extent cx="5940425" cy="3591560"/>
+            <wp:effectExtent l="0" t="0" r="3175" b="8890"/>
+            <wp:docPr id="1" name="Picture 1"/>
             <wp:cNvGraphicFramePr>
               <a:graphicFrameLocks xmlns:a="http://schemas.openxmlformats.org/drawingml/2006/main" noChangeAspect="1"/>
             </wp:cNvGraphicFramePr>
@@ -1648,7 +2039,7 @@
                   <pic:spPr>
                     <a:xfrm>
                       <a:off x="0" y="0"/>
-                      <a:ext cx="5940425" cy="3377565"/>
+                      <a:ext cx="5940425" cy="3591560"/>
                     </a:xfrm>
                     <a:prstGeom prst="rect">
                       <a:avLst/>
@@ -1660,6 +2051,8 @@
           </wp:inline>
         </w:drawing>
       </w:r>
+      <w:bookmarkStart w:id="0" w:name="_GoBack"/>
+      <w:bookmarkEnd w:id="0"/>
     </w:p>
     <w:p>
       <w:pPr>
@@ -2991,11 +3384,8 @@
               <w:ind w:left="0"/>
             </w:pPr>
             <w:r>
-              <w:t xml:space="preserve">Дата окончания </w:t>
-            </w:r>
-            <w:r>
               <w:lastRenderedPageBreak/>
-              <w:t>выплаты пособия</w:t>
+              <w:t>Дата окончания выплаты пособия</w:t>
             </w:r>
           </w:p>
         </w:tc>
@@ -3010,7 +3400,6 @@
               <w:ind w:left="0"/>
             </w:pPr>
             <w:r>
-              <w:lastRenderedPageBreak/>
               <w:t>Дата</w:t>
             </w:r>
           </w:p>
@@ -6048,6 +6437,7 @@
           <w:sz w:val="28"/>
           <w:szCs w:val="28"/>
         </w:rPr>
+        <w:lastRenderedPageBreak/>
         <w:t>Добавить работодателя</w:t>
       </w:r>
       <w:r>
@@ -6077,7 +6467,6 @@
           <w:sz w:val="28"/>
           <w:szCs w:val="28"/>
         </w:rPr>
-        <w:lastRenderedPageBreak/>
         <w:t>Добавить вакансию</w:t>
       </w:r>
       <w:r>
@@ -6130,8 +6519,6 @@
         </w:rPr>
         <w:t>;</w:t>
       </w:r>
-      <w:bookmarkStart w:id="0" w:name="_GoBack"/>
-      <w:bookmarkEnd w:id="0"/>
     </w:p>
     <w:p>
       <w:pPr>

</xml_diff>